<commit_message>
Finished spectra thumbnails doc
TO be merged with final report
</commit_message>
<xml_diff>
--- a/doc/my_doc/Spectra_Thumbnails_documentation.docx
+++ b/doc/my_doc/Spectra_Thumbnails_documentation.docx
@@ -64,10 +64,7 @@
         </w:numPr>
       </w:pPr>
       <w:r>
-        <w:t>I</w:t>
-      </w:r>
-      <w:r>
-        <w:t>mplementation issues</w:t>
+        <w:t>Implementation issues</w:t>
       </w:r>
     </w:p>
     <w:p>
@@ -87,20 +84,534 @@
         <w:pStyle w:val="Heading1"/>
       </w:pPr>
       <w:r>
-        <w:t xml:space="preserve">Design Decisions </w:t>
-      </w:r>
-      <w:r>
-        <w:t>including class layout decisions</w:t>
-      </w:r>
-      <w:bookmarkStart w:id="0" w:name="_GoBack"/>
-      <w:bookmarkEnd w:id="0"/>
-    </w:p>
-    <w:p>
-      <w:r>
-        <w:t>When the program hits live with loading all thumbnails at once</w:t>
+        <w:t>Design Decisions including class layout decisions</w:t>
+      </w:r>
+    </w:p>
+    <w:p>
+      <w:r>
+        <w:t xml:space="preserve">In the current implementation there was no way to look at a spectra in any form other than its identification number. A choice had to be made on which piece of information would be shown, there were a range of possibilities that were all text based that take from the MATLAB’s implementation of the </w:t>
+      </w:r>
+      <w:proofErr w:type="spellStart"/>
+      <w:r>
+        <w:t>getMetaParameters</w:t>
+      </w:r>
+      <w:proofErr w:type="spellEnd"/>
+      <w:r>
+        <w:t>. This method had the possibility to pull back any of the information about a given spectra. Ultimately this was deemed to be only useful if the correct piece of information was picked for the user. The chosen method of interpreting information that was decided upon was to return a spectral graph. This would give the user the ability to have a graphical representation of individual spectra that gives a perfect overview of the given spectra.</w:t>
+      </w:r>
+    </w:p>
+    <w:p>
+      <w:r>
+        <w:t xml:space="preserve">The design choice was to have a separate class to handle given identification numbers in order to plot the spectral graph and return a </w:t>
+      </w:r>
+      <w:proofErr w:type="spellStart"/>
+      <w:r>
+        <w:t>JPanel</w:t>
+      </w:r>
+      <w:proofErr w:type="spellEnd"/>
+      <w:r>
+        <w:t xml:space="preserve"> that would display the given plot. The information would be gathered from the file browser on the left hand side of the current implementations pane and would be implemented in a thread in order to allow long processes to be undertaken without causing any hangs in the application.</w:t>
+      </w:r>
+    </w:p>
+    <w:p>
+      <w:r>
+        <w:rPr>
+          <w:noProof/>
+          <w:lang w:eastAsia="en-GB"/>
+        </w:rPr>
+        <mc:AlternateContent>
+          <mc:Choice Requires="wpg">
+            <w:drawing>
+              <wp:anchor distT="0" distB="0" distL="114300" distR="114300" simplePos="0" relativeHeight="251658240" behindDoc="0" locked="0" layoutInCell="1" allowOverlap="1" wp14:anchorId="40E987EB" wp14:editId="5A100C2D">
+                <wp:simplePos x="0" y="0"/>
+                <wp:positionH relativeFrom="margin">
+                  <wp:posOffset>3007360</wp:posOffset>
+                </wp:positionH>
+                <wp:positionV relativeFrom="paragraph">
+                  <wp:posOffset>635</wp:posOffset>
+                </wp:positionV>
+                <wp:extent cx="2743200" cy="3521075"/>
+                <wp:effectExtent l="0" t="0" r="0" b="3175"/>
+                <wp:wrapTight wrapText="bothSides">
+                  <wp:wrapPolygon edited="0">
+                    <wp:start x="0" y="0"/>
+                    <wp:lineTo x="0" y="21503"/>
+                    <wp:lineTo x="21450" y="21503"/>
+                    <wp:lineTo x="21450" y="0"/>
+                    <wp:lineTo x="0" y="0"/>
+                  </wp:wrapPolygon>
+                </wp:wrapTight>
+                <wp:docPr id="3" name="Group 3"/>
+                <wp:cNvGraphicFramePr/>
+                <a:graphic xmlns:a="http://schemas.openxmlformats.org/drawingml/2006/main">
+                  <a:graphicData uri="http://schemas.microsoft.com/office/word/2010/wordprocessingGroup">
+                    <wpg:wgp>
+                      <wpg:cNvGrpSpPr/>
+                      <wpg:grpSpPr>
+                        <a:xfrm>
+                          <a:off x="0" y="0"/>
+                          <a:ext cx="2743200" cy="3521075"/>
+                          <a:chOff x="0" y="0"/>
+                          <a:chExt cx="2743200" cy="3521075"/>
+                        </a:xfrm>
+                      </wpg:grpSpPr>
+                      <pic:pic xmlns:pic="http://schemas.openxmlformats.org/drawingml/2006/picture">
+                        <pic:nvPicPr>
+                          <pic:cNvPr id="2" name="Picture 2"/>
+                          <pic:cNvPicPr>
+                            <a:picLocks noChangeAspect="1"/>
+                          </pic:cNvPicPr>
+                        </pic:nvPicPr>
+                        <pic:blipFill>
+                          <a:blip r:embed="rId5">
+                            <a:extLst>
+                              <a:ext uri="{28A0092B-C50C-407E-A947-70E740481C1C}">
+                                <a14:useLocalDpi xmlns:a14="http://schemas.microsoft.com/office/drawing/2010/main" val="0"/>
+                              </a:ext>
+                            </a:extLst>
+                          </a:blip>
+                          <a:srcRect/>
+                          <a:stretch>
+                            <a:fillRect/>
+                          </a:stretch>
+                        </pic:blipFill>
+                        <pic:spPr bwMode="auto">
+                          <a:xfrm>
+                            <a:off x="0" y="0"/>
+                            <a:ext cx="2743200" cy="3253105"/>
+                          </a:xfrm>
+                          <a:prstGeom prst="rect">
+                            <a:avLst/>
+                          </a:prstGeom>
+                          <a:noFill/>
+                          <a:ln>
+                            <a:noFill/>
+                          </a:ln>
+                        </pic:spPr>
+                      </pic:pic>
+                      <wps:wsp>
+                        <wps:cNvPr id="1" name="Text Box 1"/>
+                        <wps:cNvSpPr txBox="1"/>
+                        <wps:spPr>
+                          <a:xfrm>
+                            <a:off x="0" y="3305175"/>
+                            <a:ext cx="2743200" cy="215900"/>
+                          </a:xfrm>
+                          <a:prstGeom prst="rect">
+                            <a:avLst/>
+                          </a:prstGeom>
+                          <a:solidFill>
+                            <a:prstClr val="white"/>
+                          </a:solidFill>
+                          <a:ln>
+                            <a:noFill/>
+                          </a:ln>
+                          <a:effectLst/>
+                        </wps:spPr>
+                        <wps:txbx>
+                          <w:txbxContent>
+                            <w:p>
+                              <w:pPr>
+                                <w:pStyle w:val="Caption"/>
+                                <w:rPr>
+                                  <w:noProof/>
+                                  <w:sz w:val="18"/>
+                                  <w:szCs w:val="18"/>
+                                </w:rPr>
+                              </w:pPr>
+                              <w:r>
+                                <w:rPr>
+                                  <w:sz w:val="18"/>
+                                  <w:szCs w:val="18"/>
+                                </w:rPr>
+                                <w:t xml:space="preserve">Figure </w:t>
+                              </w:r>
+                              <w:r>
+                                <w:rPr>
+                                  <w:sz w:val="18"/>
+                                  <w:szCs w:val="18"/>
+                                </w:rPr>
+                                <w:t xml:space="preserve">1 – old </w:t>
+                              </w:r>
+                              <w:proofErr w:type="spellStart"/>
+                              <w:r>
+                                <w:rPr>
+                                  <w:sz w:val="18"/>
+                                  <w:szCs w:val="18"/>
+                                </w:rPr>
+                                <w:t>specchio</w:t>
+                              </w:r>
+                              <w:proofErr w:type="spellEnd"/>
+                              <w:r>
+                                <w:rPr>
+                                  <w:sz w:val="18"/>
+                                  <w:szCs w:val="18"/>
+                                </w:rPr>
+                                <w:t xml:space="preserve"> query </w:t>
+                              </w:r>
+                              <w:proofErr w:type="spellStart"/>
+                              <w:r>
+                                <w:rPr>
+                                  <w:sz w:val="18"/>
+                                  <w:szCs w:val="18"/>
+                                </w:rPr>
+                                <w:t>broswer</w:t>
+                              </w:r>
+                              <w:proofErr w:type="spellEnd"/>
+                              <w:r>
+                                <w:rPr>
+                                  <w:sz w:val="18"/>
+                                  <w:szCs w:val="18"/>
+                                </w:rPr>
+                                <w:t xml:space="preserve"> </w:t>
+                              </w:r>
+                              <w:proofErr w:type="spellStart"/>
+                              <w:r>
+                                <w:rPr>
+                                  <w:sz w:val="18"/>
+                                  <w:szCs w:val="18"/>
+                                </w:rPr>
+                                <w:t>mplementation</w:t>
+                              </w:r>
+                              <w:proofErr w:type="spellEnd"/>
+                              <w:r>
+                                <w:rPr>
+                                  <w:sz w:val="18"/>
+                                  <w:szCs w:val="18"/>
+                                </w:rPr>
+                                <w:t xml:space="preserve"> </w:t>
+                              </w:r>
+                            </w:p>
+                          </w:txbxContent>
+                        </wps:txbx>
+                        <wps:bodyPr rot="0" spcFirstLastPara="0" vertOverflow="overflow" horzOverflow="overflow" vert="horz" wrap="square" lIns="0" tIns="0" rIns="0" bIns="0" numCol="1" spcCol="0" rtlCol="0" fromWordArt="0" anchor="t" anchorCtr="0" forceAA="0" compatLnSpc="1">
+                          <a:prstTxWarp prst="textNoShape">
+                            <a:avLst/>
+                          </a:prstTxWarp>
+                          <a:spAutoFit/>
+                        </wps:bodyPr>
+                      </wps:wsp>
+                    </wpg:wgp>
+                  </a:graphicData>
+                </a:graphic>
+              </wp:anchor>
+            </w:drawing>
+          </mc:Choice>
+          <mc:Fallback>
+            <w:pict>
+              <v:group w14:anchorId="40E987EB" id="Group 3" o:spid="_x0000_s1026" style="position:absolute;margin-left:236.8pt;margin-top:.05pt;width:3in;height:277.25pt;z-index:251658240;mso-position-horizontal-relative:margin" coordsize="27432,35210" o:gfxdata="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">
+                <v:shapetype id="_x0000_t75" coordsize="21600,21600" o:spt="75" o:preferrelative="t" path="m@4@5l@4@11@9@11@9@5xe" filled="f" stroked="f">
+                  <v:stroke joinstyle="miter"/>
+                  <v:formulas>
+                    <v:f eqn="if lineDrawn pixelLineWidth 0"/>
+                    <v:f eqn="sum @0 1 0"/>
+                    <v:f eqn="sum 0 0 @1"/>
+                    <v:f eqn="prod @2 1 2"/>
+                    <v:f eqn="prod @3 21600 pixelWidth"/>
+                    <v:f eqn="prod @3 21600 pixelHeight"/>
+                    <v:f eqn="sum @0 0 1"/>
+                    <v:f eqn="prod @6 1 2"/>
+                    <v:f eqn="prod @7 21600 pixelWidth"/>
+                    <v:f eqn="sum @8 21600 0"/>
+                    <v:f eqn="prod @7 21600 pixelHeight"/>
+                    <v:f eqn="sum @10 21600 0"/>
+                  </v:formulas>
+                  <v:path o:extrusionok="f" gradientshapeok="t" o:connecttype="rect"/>
+                  <o:lock v:ext="edit" aspectratio="t"/>
+                </v:shapetype>
+                <v:shape id="Picture 2" o:spid="_x0000_s1027" type="#_x0000_t75" style="position:absolute;width:27432;height:32531;visibility:visible;mso-wrap-style:square" o:gfxdata="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">
+                  <v:imagedata r:id="rId6" o:title=""/>
+                  <v:path arrowok="t"/>
+                </v:shape>
+                <v:shapetype id="_x0000_t202" coordsize="21600,21600" o:spt="202" path="m,l,21600r21600,l21600,xe">
+                  <v:stroke joinstyle="miter"/>
+                  <v:path gradientshapeok="t" o:connecttype="rect"/>
+                </v:shapetype>
+                <v:shape id="Text Box 1" o:spid="_x0000_s1028" type="#_x0000_t202" style="position:absolute;top:33051;width:27432;height:2159;visibility:visible;mso-wrap-style:square;v-text-anchor:top" o:gfxdata="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" stroked="f">
+                  <v:textbox style="mso-fit-shape-to-text:t" inset="0,0,0,0">
+                    <w:txbxContent>
+                      <w:p>
+                        <w:pPr>
+                          <w:pStyle w:val="Caption"/>
+                          <w:rPr>
+                            <w:noProof/>
+                            <w:sz w:val="18"/>
+                            <w:szCs w:val="18"/>
+                          </w:rPr>
+                        </w:pPr>
+                        <w:r>
+                          <w:rPr>
+                            <w:sz w:val="18"/>
+                            <w:szCs w:val="18"/>
+                          </w:rPr>
+                          <w:t xml:space="preserve">Figure </w:t>
+                        </w:r>
+                        <w:r>
+                          <w:rPr>
+                            <w:sz w:val="18"/>
+                            <w:szCs w:val="18"/>
+                          </w:rPr>
+                          <w:t xml:space="preserve">1 – old </w:t>
+                        </w:r>
+                        <w:proofErr w:type="spellStart"/>
+                        <w:r>
+                          <w:rPr>
+                            <w:sz w:val="18"/>
+                            <w:szCs w:val="18"/>
+                          </w:rPr>
+                          <w:t>specchio</w:t>
+                        </w:r>
+                        <w:proofErr w:type="spellEnd"/>
+                        <w:r>
+                          <w:rPr>
+                            <w:sz w:val="18"/>
+                            <w:szCs w:val="18"/>
+                          </w:rPr>
+                          <w:t xml:space="preserve"> query </w:t>
+                        </w:r>
+                        <w:proofErr w:type="spellStart"/>
+                        <w:r>
+                          <w:rPr>
+                            <w:sz w:val="18"/>
+                            <w:szCs w:val="18"/>
+                          </w:rPr>
+                          <w:t>broswer</w:t>
+                        </w:r>
+                        <w:proofErr w:type="spellEnd"/>
+                        <w:r>
+                          <w:rPr>
+                            <w:sz w:val="18"/>
+                            <w:szCs w:val="18"/>
+                          </w:rPr>
+                          <w:t xml:space="preserve"> </w:t>
+                        </w:r>
+                        <w:proofErr w:type="spellStart"/>
+                        <w:r>
+                          <w:rPr>
+                            <w:sz w:val="18"/>
+                            <w:szCs w:val="18"/>
+                          </w:rPr>
+                          <w:t>mplementation</w:t>
+                        </w:r>
+                        <w:proofErr w:type="spellEnd"/>
+                        <w:r>
+                          <w:rPr>
+                            <w:sz w:val="18"/>
+                            <w:szCs w:val="18"/>
+                          </w:rPr>
+                          <w:t xml:space="preserve"> </w:t>
+                        </w:r>
+                      </w:p>
+                    </w:txbxContent>
+                  </v:textbox>
+                </v:shape>
+                <w10:wrap type="tight" anchorx="margin"/>
+              </v:group>
+            </w:pict>
+          </mc:Fallback>
+        </mc:AlternateContent>
+      </w:r>
+      <w:r>
+        <w:t xml:space="preserve">A major concern throughout the project </w:t>
+      </w:r>
+      <w:r>
+        <w:t>was</w:t>
+      </w:r>
+      <w:r>
+        <w:t xml:space="preserve"> the ability to push these changes to a live implementation of the SPECCCHIO application</w:t>
+      </w:r>
+      <w:r>
+        <w:t>. This in turn had to shape the design of how the spectral thumbnails would be implemented. In order to reduce processing time when taking multiple reads from the database it was deemed necessary to only plot a single spectra at a time. On development machines where the database is stored locally for testing purposes reading multiple spectra was almost instant as no external connections had to be established, but once these changes hit live every spectra would have to be plotted from an individual read from the database and having multiple spectra being plotted at once theoretically would cause huge wait periods for the user.</w:t>
+      </w:r>
+    </w:p>
+    <w:p>
+      <w:r>
+        <w:t>The graph had to be plotted somewhere within the current application and within the initial implementation of the query browser there wa</w:t>
+      </w:r>
+      <w:r>
+        <w:t>s a substantial amount of space that could be used if the elements were pushed down</w:t>
+      </w:r>
+      <w:r>
+        <w:t xml:space="preserve"> [Figure 1]</w:t>
+      </w:r>
+      <w:r>
+        <w:t>, this gave the ability to add a small spectral plot to the query browser.</w:t>
       </w:r>
     </w:p>
     <w:p/>
+    <w:p/>
+    <w:p>
+      <w:r>
+        <w:rPr>
+          <w:noProof/>
+          <w:lang w:eastAsia="en-GB"/>
+        </w:rPr>
+        <mc:AlternateContent>
+          <mc:Choice Requires="wpg">
+            <w:drawing>
+              <wp:anchor distT="0" distB="0" distL="114300" distR="114300" simplePos="0" relativeHeight="251662336" behindDoc="0" locked="0" layoutInCell="1" allowOverlap="1" wp14:anchorId="40B7277A" wp14:editId="4D724C1C">
+                <wp:simplePos x="0" y="0"/>
+                <wp:positionH relativeFrom="margin">
+                  <wp:posOffset>19050</wp:posOffset>
+                </wp:positionH>
+                <wp:positionV relativeFrom="paragraph">
+                  <wp:posOffset>9525</wp:posOffset>
+                </wp:positionV>
+                <wp:extent cx="3587750" cy="3526790"/>
+                <wp:effectExtent l="0" t="0" r="0" b="0"/>
+                <wp:wrapTight wrapText="bothSides">
+                  <wp:wrapPolygon edited="0">
+                    <wp:start x="0" y="0"/>
+                    <wp:lineTo x="0" y="21468"/>
+                    <wp:lineTo x="21447" y="21468"/>
+                    <wp:lineTo x="21447" y="0"/>
+                    <wp:lineTo x="0" y="0"/>
+                  </wp:wrapPolygon>
+                </wp:wrapTight>
+                <wp:docPr id="6" name="Group 6"/>
+                <wp:cNvGraphicFramePr/>
+                <a:graphic xmlns:a="http://schemas.openxmlformats.org/drawingml/2006/main">
+                  <a:graphicData uri="http://schemas.microsoft.com/office/word/2010/wordprocessingGroup">
+                    <wpg:wgp>
+                      <wpg:cNvGrpSpPr/>
+                      <wpg:grpSpPr>
+                        <a:xfrm>
+                          <a:off x="0" y="0"/>
+                          <a:ext cx="3587750" cy="3526790"/>
+                          <a:chOff x="0" y="0"/>
+                          <a:chExt cx="3597275" cy="3526790"/>
+                        </a:xfrm>
+                      </wpg:grpSpPr>
+                      <pic:pic xmlns:pic="http://schemas.openxmlformats.org/drawingml/2006/picture">
+                        <pic:nvPicPr>
+                          <pic:cNvPr id="4" name="Picture 4"/>
+                          <pic:cNvPicPr>
+                            <a:picLocks noChangeAspect="1"/>
+                          </pic:cNvPicPr>
+                        </pic:nvPicPr>
+                        <pic:blipFill>
+                          <a:blip r:embed="rId7">
+                            <a:extLst>
+                              <a:ext uri="{28A0092B-C50C-407E-A947-70E740481C1C}">
+                                <a14:useLocalDpi xmlns:a14="http://schemas.microsoft.com/office/drawing/2010/main" val="0"/>
+                              </a:ext>
+                            </a:extLst>
+                          </a:blip>
+                          <a:srcRect/>
+                          <a:stretch>
+                            <a:fillRect/>
+                          </a:stretch>
+                        </pic:blipFill>
+                        <pic:spPr bwMode="auto">
+                          <a:xfrm>
+                            <a:off x="0" y="0"/>
+                            <a:ext cx="3597275" cy="3238500"/>
+                          </a:xfrm>
+                          <a:prstGeom prst="rect">
+                            <a:avLst/>
+                          </a:prstGeom>
+                          <a:noFill/>
+                          <a:ln>
+                            <a:noFill/>
+                          </a:ln>
+                        </pic:spPr>
+                      </pic:pic>
+                      <wps:wsp>
+                        <wps:cNvPr id="5" name="Text Box 5"/>
+                        <wps:cNvSpPr txBox="1"/>
+                        <wps:spPr>
+                          <a:xfrm>
+                            <a:off x="0" y="3295650"/>
+                            <a:ext cx="3597275" cy="231140"/>
+                          </a:xfrm>
+                          <a:prstGeom prst="rect">
+                            <a:avLst/>
+                          </a:prstGeom>
+                          <a:solidFill>
+                            <a:prstClr val="white"/>
+                          </a:solidFill>
+                          <a:ln>
+                            <a:noFill/>
+                          </a:ln>
+                          <a:effectLst/>
+                        </wps:spPr>
+                        <wps:txbx>
+                          <w:txbxContent>
+                            <w:p>
+                              <w:pPr>
+                                <w:pStyle w:val="Caption"/>
+                                <w:rPr>
+                                  <w:noProof/>
+                                </w:rPr>
+                              </w:pPr>
+                              <w:r>
+                                <w:t>Figure 2 - new implementation of spectral thumbnail</w:t>
+                              </w:r>
+                            </w:p>
+                          </w:txbxContent>
+                        </wps:txbx>
+                        <wps:bodyPr rot="0" spcFirstLastPara="0" vertOverflow="overflow" horzOverflow="overflow" vert="horz" wrap="square" lIns="0" tIns="0" rIns="0" bIns="0" numCol="1" spcCol="0" rtlCol="0" fromWordArt="0" anchor="t" anchorCtr="0" forceAA="0" compatLnSpc="1">
+                          <a:prstTxWarp prst="textNoShape">
+                            <a:avLst/>
+                          </a:prstTxWarp>
+                          <a:noAutofit/>
+                        </wps:bodyPr>
+                      </wps:wsp>
+                    </wpg:wgp>
+                  </a:graphicData>
+                </a:graphic>
+                <wp14:sizeRelH relativeFrom="margin">
+                  <wp14:pctWidth>0</wp14:pctWidth>
+                </wp14:sizeRelH>
+              </wp:anchor>
+            </w:drawing>
+          </mc:Choice>
+          <mc:Fallback>
+            <w:pict>
+              <v:group w14:anchorId="40B7277A" id="Group 6" o:spid="_x0000_s1029" style="position:absolute;margin-left:1.5pt;margin-top:.75pt;width:282.5pt;height:277.7pt;z-index:251662336;mso-position-horizontal-relative:margin;mso-width-relative:margin" coordsize="35972,35267" o:gfxdata="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">
+                <v:shape id="Picture 4" o:spid="_x0000_s1030" type="#_x0000_t75" style="position:absolute;width:35972;height:32385;visibility:visible;mso-wrap-style:square" o:gfxdata="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">
+                  <v:imagedata r:id="rId8" o:title=""/>
+                  <v:path arrowok="t"/>
+                </v:shape>
+                <v:shape id="Text Box 5" o:spid="_x0000_s1031" type="#_x0000_t202" style="position:absolute;top:32956;width:35972;height:2311;visibility:visible;mso-wrap-style:square;v-text-anchor:top" o:gfxdata="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" stroked="f">
+                  <v:textbox inset="0,0,0,0">
+                    <w:txbxContent>
+                      <w:p>
+                        <w:pPr>
+                          <w:pStyle w:val="Caption"/>
+                          <w:rPr>
+                            <w:noProof/>
+                          </w:rPr>
+                        </w:pPr>
+                        <w:r>
+                          <w:t>Figure 2 - new implementation of spectral thumbnail</w:t>
+                        </w:r>
+                      </w:p>
+                    </w:txbxContent>
+                  </v:textbox>
+                </v:shape>
+                <w10:wrap type="tight" anchorx="margin"/>
+              </v:group>
+            </w:pict>
+          </mc:Fallback>
+        </mc:AlternateContent>
+      </w:r>
+      <w:r>
+        <w:t>The new implementation used the available free space in order to create a new spectral graph which would be updated as the user clicks on the spinner. This gives the user a quick overview of the spectra within a given set of ranges and allows them to make a more informed decision on what data they wish to take from the database. [Figure 2]</w:t>
+      </w:r>
+      <w:r>
+        <w:br/>
+      </w:r>
+      <w:r>
+        <w:br/>
+        <w:t>The live application should be free of bugs and this influenced the design decision to have a separate class for handling the data input from the query builder. This way any bugs within the code were quickly fleshed out and error caught and handled.</w:t>
+      </w:r>
+    </w:p>
+    <w:p>
+      <w:pPr>
+        <w:pStyle w:val="Heading1"/>
+      </w:pPr>
+    </w:p>
     <w:p>
       <w:pPr>
         <w:pStyle w:val="Heading1"/>
@@ -271,7 +782,6 @@
         </w:numPr>
       </w:pPr>
       <w:r>
-        <w:lastRenderedPageBreak/>
         <w:t>Swing and layered panels</w:t>
       </w:r>
     </w:p>
@@ -414,13 +924,175 @@
         <w:t xml:space="preserve"> class. The size of this ArrayList was then checked for its size and then added to the spinner number model. This spinner number model also doesn’t allow for input outside of the models value range which would have also caused an index out of bounds exception.</w:t>
       </w:r>
     </w:p>
+    <w:p/>
+    <w:p/>
     <w:p>
       <w:pPr>
         <w:pStyle w:val="Heading1"/>
       </w:pPr>
       <w:r>
-        <w:t>Error Catching</w:t>
-      </w:r>
+        <w:lastRenderedPageBreak/>
+        <w:t>Class Diagram</w:t>
+      </w:r>
+    </w:p>
+    <w:p>
+      <w:r>
+        <w:rPr>
+          <w:noProof/>
+          <w:lang w:eastAsia="en-GB"/>
+        </w:rPr>
+        <mc:AlternateContent>
+          <mc:Choice Requires="wpg">
+            <w:drawing>
+              <wp:anchor distT="0" distB="0" distL="114300" distR="114300" simplePos="0" relativeHeight="251666432" behindDoc="0" locked="0" layoutInCell="1" allowOverlap="1" wp14:anchorId="2B894DB5" wp14:editId="4D76DEF7">
+                <wp:simplePos x="0" y="0"/>
+                <wp:positionH relativeFrom="column">
+                  <wp:posOffset>-180975</wp:posOffset>
+                </wp:positionH>
+                <wp:positionV relativeFrom="paragraph">
+                  <wp:posOffset>408940</wp:posOffset>
+                </wp:positionV>
+                <wp:extent cx="6459220" cy="3600450"/>
+                <wp:effectExtent l="0" t="0" r="0" b="0"/>
+                <wp:wrapTight wrapText="bothSides">
+                  <wp:wrapPolygon edited="0">
+                    <wp:start x="0" y="0"/>
+                    <wp:lineTo x="0" y="21486"/>
+                    <wp:lineTo x="21532" y="21486"/>
+                    <wp:lineTo x="21532" y="0"/>
+                    <wp:lineTo x="0" y="0"/>
+                  </wp:wrapPolygon>
+                </wp:wrapTight>
+                <wp:docPr id="9" name="Group 9"/>
+                <wp:cNvGraphicFramePr/>
+                <a:graphic xmlns:a="http://schemas.openxmlformats.org/drawingml/2006/main">
+                  <a:graphicData uri="http://schemas.microsoft.com/office/word/2010/wordprocessingGroup">
+                    <wpg:wgp>
+                      <wpg:cNvGrpSpPr/>
+                      <wpg:grpSpPr>
+                        <a:xfrm>
+                          <a:off x="0" y="0"/>
+                          <a:ext cx="6459220" cy="3600450"/>
+                          <a:chOff x="0" y="0"/>
+                          <a:chExt cx="6459220" cy="3600450"/>
+                        </a:xfrm>
+                      </wpg:grpSpPr>
+                      <pic:pic xmlns:pic="http://schemas.openxmlformats.org/drawingml/2006/picture">
+                        <pic:nvPicPr>
+                          <pic:cNvPr id="7" name="Picture 7" descr="C:\Users\Andrew\Downloads\Query class diagram - New Page (1).png"/>
+                          <pic:cNvPicPr>
+                            <a:picLocks noChangeAspect="1"/>
+                          </pic:cNvPicPr>
+                        </pic:nvPicPr>
+                        <pic:blipFill>
+                          <a:blip r:embed="rId9">
+                            <a:extLst>
+                              <a:ext uri="{28A0092B-C50C-407E-A947-70E740481C1C}">
+                                <a14:useLocalDpi xmlns:a14="http://schemas.microsoft.com/office/drawing/2010/main" val="0"/>
+                              </a:ext>
+                            </a:extLst>
+                          </a:blip>
+                          <a:srcRect/>
+                          <a:stretch>
+                            <a:fillRect/>
+                          </a:stretch>
+                        </pic:blipFill>
+                        <pic:spPr bwMode="auto">
+                          <a:xfrm>
+                            <a:off x="0" y="0"/>
+                            <a:ext cx="6459220" cy="3600450"/>
+                          </a:xfrm>
+                          <a:prstGeom prst="rect">
+                            <a:avLst/>
+                          </a:prstGeom>
+                          <a:noFill/>
+                          <a:ln>
+                            <a:noFill/>
+                          </a:ln>
+                        </pic:spPr>
+                      </pic:pic>
+                      <wps:wsp>
+                        <wps:cNvPr id="8" name="Text Box 8"/>
+                        <wps:cNvSpPr txBox="1"/>
+                        <wps:spPr>
+                          <a:xfrm>
+                            <a:off x="1676400" y="304800"/>
+                            <a:ext cx="2286000" cy="231140"/>
+                          </a:xfrm>
+                          <a:prstGeom prst="rect">
+                            <a:avLst/>
+                          </a:prstGeom>
+                          <a:solidFill>
+                            <a:prstClr val="white"/>
+                          </a:solidFill>
+                          <a:ln>
+                            <a:noFill/>
+                          </a:ln>
+                          <a:effectLst/>
+                        </wps:spPr>
+                        <wps:txbx>
+                          <w:txbxContent>
+                            <w:p>
+                              <w:pPr>
+                                <w:pStyle w:val="Caption"/>
+                                <w:rPr>
+                                  <w:noProof/>
+                                </w:rPr>
+                              </w:pPr>
+                              <w:r>
+                                <w:t>Figure 3 – Query Builder Class Diagram</w:t>
+                              </w:r>
+                            </w:p>
+                          </w:txbxContent>
+                        </wps:txbx>
+                        <wps:bodyPr rot="0" spcFirstLastPara="0" vertOverflow="overflow" horzOverflow="overflow" vert="horz" wrap="square" lIns="0" tIns="0" rIns="0" bIns="0" numCol="1" spcCol="0" rtlCol="0" fromWordArt="0" anchor="t" anchorCtr="0" forceAA="0" compatLnSpc="1">
+                          <a:prstTxWarp prst="textNoShape">
+                            <a:avLst/>
+                          </a:prstTxWarp>
+                          <a:spAutoFit/>
+                        </wps:bodyPr>
+                      </wps:wsp>
+                    </wpg:wgp>
+                  </a:graphicData>
+                </a:graphic>
+              </wp:anchor>
+            </w:drawing>
+          </mc:Choice>
+          <mc:Fallback>
+            <w:pict>
+              <v:group w14:anchorId="2B894DB5" id="Group 9" o:spid="_x0000_s1032" style="position:absolute;margin-left:-14.25pt;margin-top:32.2pt;width:508.6pt;height:283.5pt;z-index:251666432" coordsize="64592,36004" o:gfxdata="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">
+                <v:shape id="Picture 7" o:spid="_x0000_s1033" type="#_x0000_t75" style="position:absolute;width:64592;height:36004;visibility:visible;mso-wrap-style:square" o:gfxdata="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">
+                  <v:imagedata r:id="rId10" o:title="Query class diagram - New Page (1)"/>
+                  <v:path arrowok="t"/>
+                </v:shape>
+                <v:shape id="Text Box 8" o:spid="_x0000_s1034" type="#_x0000_t202" style="position:absolute;left:16764;top:3048;width:22860;height:2311;visibility:visible;mso-wrap-style:square;v-text-anchor:top" o:gfxdata="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" stroked="f">
+                  <v:textbox style="mso-fit-shape-to-text:t" inset="0,0,0,0">
+                    <w:txbxContent>
+                      <w:p>
+                        <w:pPr>
+                          <w:pStyle w:val="Caption"/>
+                          <w:rPr>
+                            <w:noProof/>
+                          </w:rPr>
+                        </w:pPr>
+                        <w:r>
+                          <w:t>Figure 3 – Query Builder Class Diagram</w:t>
+                        </w:r>
+                      </w:p>
+                    </w:txbxContent>
+                  </v:textbox>
+                </v:shape>
+                <w10:wrap type="tight"/>
+              </v:group>
+            </w:pict>
+          </mc:Fallback>
+        </mc:AlternateContent>
+      </w:r>
+      <w:r>
+        <w:t>Shown below is the class diagram for the query builder to add spectral plot interactions. Listed are all the variables and method calls required for each.</w:t>
+      </w:r>
+      <w:bookmarkStart w:id="0" w:name="_GoBack"/>
+      <w:bookmarkEnd w:id="0"/>
     </w:p>
     <w:sectPr>
       <w:pgSz w:w="11906" w:h="16838"/>
@@ -1581,7 +2253,6 @@
     <w:basedOn w:val="Normal"/>
     <w:next w:val="Normal"/>
     <w:uiPriority w:val="35"/>
-    <w:semiHidden/>
     <w:unhideWhenUsed/>
     <w:qFormat/>
     <w:rsid w:val="002D4153"/>

</xml_diff>